<commit_message>
switched MATLAB code to using port handle strings instead of probe serial numbers which we don't have...
</commit_message>
<xml_diff>
--- a/doc/tracker_serial_interface.docx
+++ b/doc/tracker_serial_interface.docx
@@ -96,8 +96,6 @@
         </w:rPr>
         <w:t>May</w:t>
       </w:r>
-      <w:bookmarkStart w:id="0" w:name="_GoBack"/>
-      <w:bookmarkEnd w:id="0"/>
       <w:r>
         <w:rPr>
           <w:szCs w:val="20"/>
@@ -135,7 +133,7 @@
         <w:contextualSpacing/>
         <w:jc w:val="center"/>
       </w:pPr>
-      <w:bookmarkStart w:id="1" w:name="OLE_LINK1"/>
+      <w:bookmarkStart w:id="0" w:name="OLE_LINK1"/>
     </w:p>
     <w:p>
       <w:pPr>
@@ -150,7 +148,7 @@
         <w:t>Objective</w:t>
       </w:r>
     </w:p>
-    <w:bookmarkEnd w:id="1"/>
+    <w:bookmarkEnd w:id="0"/>
     <w:p>
       <w:r>
         <w:t>Northern Digital, Inc. (NDI) provides a “Common API” with C/C++ bindings for communicating with Polaris optical tracking devices and Aurora electromagnetic tracking devices. Although relatively well documented and easy to build on Linux (and presumably Windows) platforms, the API is not particularly well suited for use on small microcontroller systems</w:t>
@@ -1051,19 +1049,11 @@
           <w:rFonts w:ascii="Courier New" w:hAnsi="Courier New" w:cs="Courier New"/>
         </w:rPr>
       </w:pPr>
-      <w:proofErr w:type="gramStart"/>
       <w:r>
         <w:rPr>
           <w:rFonts w:ascii="Courier New" w:hAnsi="Courier New" w:cs="Courier New"/>
         </w:rPr>
-        <w:t>cd .</w:t>
-      </w:r>
-      <w:proofErr w:type="gramEnd"/>
-      <w:r>
-        <w:rPr>
-          <w:rFonts w:ascii="Courier New" w:hAnsi="Courier New" w:cs="Courier New"/>
-        </w:rPr>
-        <w:t>/build/</w:t>
+        <w:t>cd ./build/</w:t>
       </w:r>
       <w:proofErr w:type="spellStart"/>
       <w:r>
@@ -1128,7 +1118,6 @@
         <w:t xml:space="preserve"> </w:t>
       </w:r>
       <w:proofErr w:type="spellStart"/>
-      <w:proofErr w:type="gramStart"/>
       <w:r>
         <w:rPr>
           <w:rFonts w:ascii="Courier New" w:hAnsi="Courier New" w:cs="Courier New"/>
@@ -1136,7 +1125,6 @@
         <w:t>libndicapi.a</w:t>
       </w:r>
       <w:proofErr w:type="spellEnd"/>
-      <w:proofErr w:type="gramEnd"/>
       <w:r>
         <w:rPr>
           <w:rFonts w:ascii="Courier New" w:hAnsi="Courier New" w:cs="Courier New"/>
@@ -1170,7 +1158,6 @@
         <w:t xml:space="preserve"> </w:t>
       </w:r>
       <w:proofErr w:type="spellStart"/>
-      <w:proofErr w:type="gramStart"/>
       <w:r>
         <w:rPr>
           <w:rFonts w:ascii="Courier New" w:hAnsi="Courier New" w:cs="Courier New"/>
@@ -1178,7 +1165,6 @@
         <w:t>libndicapi.a</w:t>
       </w:r>
       <w:proofErr w:type="spellEnd"/>
-      <w:proofErr w:type="gramEnd"/>
     </w:p>
     <w:p>
       <w:pPr>
@@ -1206,7 +1192,6 @@
         <w:t xml:space="preserve"> cp -p </w:t>
       </w:r>
       <w:proofErr w:type="spellStart"/>
-      <w:proofErr w:type="gramStart"/>
       <w:r>
         <w:rPr>
           <w:rFonts w:ascii="Courier New" w:hAnsi="Courier New" w:cs="Courier New"/>
@@ -1214,7 +1199,6 @@
         <w:t>libndicapi.a</w:t>
       </w:r>
       <w:proofErr w:type="spellEnd"/>
-      <w:proofErr w:type="gramEnd"/>
       <w:r>
         <w:rPr>
           <w:rFonts w:ascii="Courier New" w:hAnsi="Courier New" w:cs="Courier New"/>
@@ -1373,21 +1357,7 @@
         <w:rPr>
           <w:rFonts w:ascii="Courier New" w:hAnsi="Courier New" w:cs="Courier New"/>
         </w:rPr>
-        <w:t xml:space="preserve"> cp -</w:t>
-      </w:r>
-      <w:proofErr w:type="gramStart"/>
-      <w:r>
-        <w:rPr>
-          <w:rFonts w:ascii="Courier New" w:hAnsi="Courier New" w:cs="Courier New"/>
-        </w:rPr>
-        <w:t>p .</w:t>
-      </w:r>
-      <w:proofErr w:type="gramEnd"/>
-      <w:r>
-        <w:rPr>
-          <w:rFonts w:ascii="Courier New" w:hAnsi="Courier New" w:cs="Courier New"/>
-        </w:rPr>
-        <w:t>/library/include/* /</w:t>
+        <w:t xml:space="preserve"> cp -p ./library/include/* /</w:t>
       </w:r>
       <w:proofErr w:type="spellStart"/>
       <w:r>
@@ -1839,7 +1809,6 @@
         <w:t>/local/lib/</w:t>
       </w:r>
       <w:proofErr w:type="spellStart"/>
-      <w:proofErr w:type="gramStart"/>
       <w:r>
         <w:rPr>
           <w:rFonts w:ascii="Courier New" w:hAnsi="Courier New" w:cs="Courier New"/>
@@ -1847,7 +1816,6 @@
         <w:t>libserial.o</w:t>
       </w:r>
       <w:proofErr w:type="spellEnd"/>
-      <w:proofErr w:type="gramEnd"/>
       <w:r>
         <w:rPr>
           <w:rFonts w:ascii="Courier New" w:hAnsi="Courier New" w:cs="Courier New"/>
@@ -2986,16 +2954,7 @@
                 <w:sz w:val="16"/>
                 <w:szCs w:val="16"/>
               </w:rPr>
-              <w:t xml:space="preserve"> based on byte 2, not </w:t>
-            </w:r>
-            <w:proofErr w:type="gramStart"/>
-            <w:r>
-              <w:rPr>
-                <w:rFonts w:asciiTheme="minorHAnsi" w:hAnsiTheme="minorHAnsi"/>
-                <w:sz w:val="16"/>
-                <w:szCs w:val="16"/>
-              </w:rPr>
-              <w:t>including</w:t>
+              <w:t xml:space="preserve"> based on byte 2, not including</w:t>
             </w:r>
             <w:r>
               <w:rPr>
@@ -3011,16 +2970,7 @@
                 <w:sz w:val="16"/>
                 <w:szCs w:val="16"/>
               </w:rPr>
-              <w:t xml:space="preserve"> any</w:t>
-            </w:r>
-            <w:proofErr w:type="gramEnd"/>
-            <w:r>
-              <w:rPr>
-                <w:rFonts w:asciiTheme="minorHAnsi" w:hAnsiTheme="minorHAnsi"/>
-                <w:sz w:val="16"/>
-                <w:szCs w:val="16"/>
-              </w:rPr>
-              <w:t xml:space="preserve"> stuffed DLEs</w:t>
+              <w:t xml:space="preserve"> any stuffed DLEs</w:t>
             </w:r>
           </w:p>
         </w:tc>
@@ -4043,7 +3993,7 @@
                 <w:sz w:val="16"/>
                 <w:szCs w:val="16"/>
               </w:rPr>
-              <w:t>TOOL_SN</w:t>
+              <w:t>PORT_HANDLE</w:t>
             </w:r>
           </w:p>
         </w:tc>
@@ -4093,7 +4043,39 @@
                 <w:sz w:val="16"/>
                 <w:szCs w:val="16"/>
               </w:rPr>
-              <w:t>uint32_t</w:t>
+              <w:t>u</w:t>
+            </w:r>
+            <w:r>
+              <w:rPr>
+                <w:rFonts w:asciiTheme="minorHAnsi" w:hAnsiTheme="minorHAnsi"/>
+                <w:sz w:val="16"/>
+                <w:szCs w:val="16"/>
+              </w:rPr>
+              <w:t>int</w:t>
+            </w:r>
+            <w:r>
+              <w:rPr>
+                <w:rFonts w:asciiTheme="minorHAnsi" w:hAnsiTheme="minorHAnsi"/>
+                <w:sz w:val="16"/>
+                <w:szCs w:val="16"/>
+              </w:rPr>
+              <w:t>8</w:t>
+            </w:r>
+            <w:r>
+              <w:rPr>
+                <w:rFonts w:asciiTheme="minorHAnsi" w:hAnsiTheme="minorHAnsi"/>
+                <w:sz w:val="16"/>
+                <w:szCs w:val="16"/>
+              </w:rPr>
+              <w:t>_t</w:t>
+            </w:r>
+            <w:r>
+              <w:rPr>
+                <w:rFonts w:asciiTheme="minorHAnsi" w:hAnsiTheme="minorHAnsi"/>
+                <w:sz w:val="16"/>
+                <w:szCs w:val="16"/>
+              </w:rPr>
+              <w:t>[4]</w:t>
             </w:r>
           </w:p>
         </w:tc>
@@ -4118,7 +4100,137 @@
                 <w:sz w:val="16"/>
                 <w:szCs w:val="16"/>
               </w:rPr>
-              <w:t>Tool serial number (generally displayed in hexadecimal)</w:t>
+              <w:t xml:space="preserve">Tool serial number </w:t>
+            </w:r>
+            <w:r>
+              <w:rPr>
+                <w:rFonts w:asciiTheme="minorHAnsi" w:hAnsiTheme="minorHAnsi"/>
+                <w:sz w:val="16"/>
+                <w:szCs w:val="16"/>
+              </w:rPr>
+              <w:t xml:space="preserve">NOT POPULATED FOR OUR COILS! </w:t>
+            </w:r>
+            <w:r>
+              <w:rPr>
+                <w:rFonts w:asciiTheme="minorHAnsi" w:hAnsiTheme="minorHAnsi"/>
+                <w:sz w:val="16"/>
+                <w:szCs w:val="16"/>
+              </w:rPr>
+              <w:t xml:space="preserve">SEND </w:t>
+            </w:r>
+            <w:r>
+              <w:rPr>
+                <w:rFonts w:asciiTheme="minorHAnsi" w:hAnsiTheme="minorHAnsi"/>
+                <w:sz w:val="16"/>
+                <w:szCs w:val="16"/>
+              </w:rPr>
+              <w:t>*</w:t>
+            </w:r>
+            <w:r>
+              <w:rPr>
+                <w:rFonts w:asciiTheme="minorHAnsi" w:hAnsiTheme="minorHAnsi"/>
+                <w:sz w:val="16"/>
+                <w:szCs w:val="16"/>
+              </w:rPr>
+              <w:t>ASCII STRING</w:t>
+            </w:r>
+            <w:r>
+              <w:rPr>
+                <w:rFonts w:asciiTheme="minorHAnsi" w:hAnsiTheme="minorHAnsi"/>
+                <w:sz w:val="16"/>
+                <w:szCs w:val="16"/>
+              </w:rPr>
+              <w:t>*</w:t>
+            </w:r>
+            <w:r>
+              <w:rPr>
+                <w:rFonts w:asciiTheme="minorHAnsi" w:hAnsiTheme="minorHAnsi"/>
+                <w:sz w:val="16"/>
+                <w:szCs w:val="16"/>
+              </w:rPr>
+              <w:t xml:space="preserve"> </w:t>
+            </w:r>
+            <w:r>
+              <w:rPr>
+                <w:rFonts w:asciiTheme="minorHAnsi" w:hAnsiTheme="minorHAnsi"/>
+                <w:sz w:val="16"/>
+                <w:szCs w:val="16"/>
+              </w:rPr>
+              <w:t xml:space="preserve">(not hex) </w:t>
+            </w:r>
+            <w:r>
+              <w:rPr>
+                <w:rFonts w:asciiTheme="minorHAnsi" w:hAnsiTheme="minorHAnsi"/>
+                <w:sz w:val="16"/>
+                <w:szCs w:val="16"/>
+              </w:rPr>
+              <w:t>‘0A’</w:t>
+            </w:r>
+            <w:r>
+              <w:rPr>
+                <w:rFonts w:asciiTheme="minorHAnsi" w:hAnsiTheme="minorHAnsi"/>
+                <w:sz w:val="16"/>
+                <w:szCs w:val="16"/>
+              </w:rPr>
+              <w:t xml:space="preserve">, ‘0B’, ‘0C’, </w:t>
+            </w:r>
+            <w:r>
+              <w:rPr>
+                <w:rFonts w:asciiTheme="minorHAnsi" w:hAnsiTheme="minorHAnsi"/>
+                <w:sz w:val="16"/>
+                <w:szCs w:val="16"/>
+              </w:rPr>
+              <w:t xml:space="preserve">or </w:t>
+            </w:r>
+            <w:r>
+              <w:rPr>
+                <w:rFonts w:asciiTheme="minorHAnsi" w:hAnsiTheme="minorHAnsi"/>
+                <w:sz w:val="16"/>
+                <w:szCs w:val="16"/>
+              </w:rPr>
+              <w:t>‘0D’</w:t>
+            </w:r>
+            <w:r>
+              <w:rPr>
+                <w:rFonts w:asciiTheme="minorHAnsi" w:hAnsiTheme="minorHAnsi"/>
+                <w:sz w:val="16"/>
+                <w:szCs w:val="16"/>
+              </w:rPr>
+              <w:t xml:space="preserve"> </w:t>
+            </w:r>
+            <w:r>
+              <w:rPr>
+                <w:rFonts w:asciiTheme="minorHAnsi" w:hAnsiTheme="minorHAnsi"/>
+                <w:sz w:val="16"/>
+                <w:szCs w:val="16"/>
+              </w:rPr>
+              <w:t xml:space="preserve">(three bytes </w:t>
+            </w:r>
+            <w:r>
+              <w:rPr>
+                <w:rFonts w:asciiTheme="minorHAnsi" w:hAnsiTheme="minorHAnsi"/>
+                <w:sz w:val="16"/>
+                <w:szCs w:val="16"/>
+              </w:rPr>
+              <w:t>including 0x00 end byte</w:t>
+            </w:r>
+            <w:r>
+              <w:rPr>
+                <w:rFonts w:asciiTheme="minorHAnsi" w:hAnsiTheme="minorHAnsi"/>
+                <w:sz w:val="16"/>
+                <w:szCs w:val="16"/>
+              </w:rPr>
+              <w:t>).</w:t>
+            </w:r>
+            <w:bookmarkStart w:id="1" w:name="_GoBack"/>
+            <w:bookmarkEnd w:id="1"/>
+            <w:r>
+              <w:rPr>
+                <w:rFonts w:asciiTheme="minorHAnsi" w:hAnsiTheme="minorHAnsi"/>
+                <w:sz w:val="16"/>
+                <w:szCs w:val="16"/>
+              </w:rPr>
+              <w:t xml:space="preserve"> </w:t>
             </w:r>
           </w:p>
         </w:tc>
@@ -5629,23 +5741,7 @@
                 <w:sz w:val="16"/>
                 <w:szCs w:val="16"/>
               </w:rPr>
-              <w:t xml:space="preserve"> through 7+</w:t>
-            </w:r>
-            <w:r>
-              <w:rPr>
-                <w:rFonts w:asciiTheme="minorHAnsi" w:hAnsiTheme="minorHAnsi"/>
-                <w:sz w:val="16"/>
-                <w:szCs w:val="16"/>
-              </w:rPr>
-              <w:t>36*N</w:t>
-            </w:r>
-            <w:r>
-              <w:rPr>
-                <w:rFonts w:asciiTheme="minorHAnsi" w:hAnsiTheme="minorHAnsi"/>
-                <w:sz w:val="16"/>
-                <w:szCs w:val="16"/>
-              </w:rPr>
-              <w:t>, not including any stuffed DLEs</w:t>
+              <w:t xml:space="preserve"> through 7+36*N, not including any stuffed DLEs</w:t>
             </w:r>
           </w:p>
         </w:tc>
@@ -10625,13 +10721,8 @@
         <w:keepNext/>
         <w:keepLines/>
       </w:pPr>
-      <w:proofErr w:type="gramStart"/>
-      <w:r>
-        <w:t>while( true</w:t>
-      </w:r>
-      <w:proofErr w:type="gramEnd"/>
-      <w:r>
-        <w:t xml:space="preserve"> )</w:t>
+      <w:r>
+        <w:t>while( true )</w:t>
       </w:r>
     </w:p>
     <w:p>
@@ -10667,14 +10758,7 @@
       </w:pPr>
       <w:r>
         <w:tab/>
-      </w:r>
-      <w:proofErr w:type="gramStart"/>
-      <w:r>
-        <w:t>if( start</w:t>
-      </w:r>
-      <w:proofErr w:type="gramEnd"/>
-      <w:r>
-        <w:t xml:space="preserve"> sequence found )</w:t>
+        <w:t>if( start sequence found )</w:t>
       </w:r>
     </w:p>
     <w:p>
@@ -10713,14 +10797,7 @@
       </w:r>
       <w:r>
         <w:tab/>
-      </w:r>
-      <w:proofErr w:type="gramStart"/>
-      <w:r>
-        <w:t>if( end</w:t>
-      </w:r>
-      <w:proofErr w:type="gramEnd"/>
-      <w:r>
-        <w:t xml:space="preserve"> sequence found )</w:t>
+        <w:t>if( end sequence found )</w:t>
       </w:r>
     </w:p>
     <w:p>
@@ -10767,13 +10844,8 @@
         <w:keepLines/>
         <w:ind w:left="720" w:firstLine="360"/>
       </w:pPr>
-      <w:proofErr w:type="gramStart"/>
-      <w:r>
-        <w:t>switch( packet</w:t>
-      </w:r>
-      <w:proofErr w:type="gramEnd"/>
-      <w:r>
-        <w:t xml:space="preserve"> type )</w:t>
+      <w:r>
+        <w:t>switch( packet type )</w:t>
       </w:r>
     </w:p>
     <w:p>
@@ -10858,15 +10930,7 @@
         <w:ind w:left="720" w:firstLine="360"/>
       </w:pPr>
       <w:r>
-        <w:t xml:space="preserve">end switch </w:t>
-      </w:r>
-      <w:proofErr w:type="gramStart"/>
-      <w:r>
-        <w:t>( packet</w:t>
-      </w:r>
-      <w:proofErr w:type="gramEnd"/>
-      <w:r>
-        <w:t xml:space="preserve"> type )</w:t>
+        <w:t>end switch ( packet type )</w:t>
       </w:r>
     </w:p>
     <w:p>
@@ -10876,15 +10940,7 @@
         <w:ind w:left="360" w:firstLine="360"/>
       </w:pPr>
       <w:r>
-        <w:t xml:space="preserve">end if </w:t>
-      </w:r>
-      <w:proofErr w:type="gramStart"/>
-      <w:r>
-        <w:t>( end</w:t>
-      </w:r>
-      <w:proofErr w:type="gramEnd"/>
-      <w:r>
-        <w:t xml:space="preserve"> sequence found )</w:t>
+        <w:t>end if ( end sequence found )</w:t>
       </w:r>
     </w:p>
     <w:p>
@@ -10900,15 +10956,7 @@
         <w:t>lse</w:t>
       </w:r>
       <w:r>
-        <w:t xml:space="preserve"> if </w:t>
-      </w:r>
-      <w:proofErr w:type="gramStart"/>
-      <w:r>
-        <w:t>( start</w:t>
-      </w:r>
-      <w:proofErr w:type="gramEnd"/>
-      <w:r>
-        <w:t xml:space="preserve"> sequence </w:t>
+        <w:t xml:space="preserve"> if ( start sequence </w:t>
       </w:r>
       <w:r>
         <w:t xml:space="preserve">not </w:t>
@@ -10935,15 +10983,7 @@
         <w:ind w:firstLine="360"/>
       </w:pPr>
       <w:r>
-        <w:t xml:space="preserve">end </w:t>
-      </w:r>
-      <w:proofErr w:type="gramStart"/>
-      <w:r>
-        <w:t>if( start</w:t>
-      </w:r>
-      <w:proofErr w:type="gramEnd"/>
-      <w:r>
-        <w:t xml:space="preserve"> sequence not found )</w:t>
+        <w:t>end if( start sequence not found )</w:t>
       </w:r>
     </w:p>
     <w:p>
@@ -16462,7 +16502,7 @@
 </file>
 
 <file path=customXml/itemProps1.xml><?xml version="1.0" encoding="utf-8"?>
-<ds:datastoreItem xmlns:ds="http://schemas.openxmlformats.org/officeDocument/2006/customXml" ds:itemID="{D9FE49F4-1562-44AA-AC48-9CB94FAEAF29}">
+<ds:datastoreItem xmlns:ds="http://schemas.openxmlformats.org/officeDocument/2006/customXml" ds:itemID="{A9E89BA4-7CB8-4BFD-A92B-7F71A78225CB}">
   <ds:schemaRefs>
     <ds:schemaRef ds:uri="http://schemas.openxmlformats.org/officeDocument/2006/bibliography"/>
   </ds:schemaRefs>

</xml_diff>